<commit_message>
last fix by me - tamar you can edit it :*
</commit_message>
<xml_diff>
--- a/docs/Q5.docx
+++ b/docs/Q5.docx
@@ -21,9 +21,6 @@
     <w:p>
       <w:pPr>
         <w:bidi/>
-        <w:rPr>
-          <w:rtl/>
-        </w:rPr>
       </w:pPr>
       <w:r>
         <w:rPr>
@@ -107,23 +104,14 @@
           <w:rFonts w:hint="cs"/>
           <w:rtl/>
         </w:rPr>
-        <w:t xml:space="preserve">אך לא ניתן יהיה לבצע הרצה של </w:t>
-      </w:r>
-      <w:r>
-        <w:t>&lt;S1,s&gt;</w:t>
-      </w:r>
-      <w:r>
-        <w:rPr>
-          <w:rFonts w:hint="cs"/>
-        </w:rPr>
-        <w:t xml:space="preserve"> </w:t>
-      </w:r>
-      <w:r>
-        <w:rPr>
-          <w:rFonts w:hint="cs"/>
-          <w:rtl/>
-        </w:rPr>
-        <w:t xml:space="preserve"> למשך </w:t>
+        <w:t xml:space="preserve">אך לא </w:t>
+      </w:r>
+      <w:r>
+        <w:rPr>
+          <w:rFonts w:hint="cs"/>
+          <w:rtl/>
+        </w:rPr>
+        <w:t xml:space="preserve">קיימת סדרת גזירה באורך </w:t>
       </w:r>
       <w:r>
         <w:t>k</w:t>
@@ -133,7 +121,23 @@
           <w:rFonts w:hint="cs"/>
           <w:rtl/>
         </w:rPr>
-        <w:t xml:space="preserve"> צעדים.</w:t>
+        <w:t xml:space="preserve"> של </w:t>
+      </w:r>
+      <w:r>
+        <w:rPr>
+          <w:b/>
+          <w:bCs/>
+        </w:rPr>
+        <w:t xml:space="preserve">&lt;S1,s&gt; </w:t>
+      </w:r>
+      <w:r>
+        <w:rPr>
+          <w:rFonts w:hint="cs"/>
+          <w:b/>
+          <w:bCs/>
+          <w:rtl/>
+        </w:rPr>
+        <w:t>.</w:t>
       </w:r>
     </w:p>
     <w:p>
@@ -150,13 +154,10 @@
         </w:rPr>
         <w:t>נבחר:</w:t>
       </w:r>
+      <w:bookmarkStart w:id="0" w:name="_GoBack"/>
+      <w:bookmarkEnd w:id="0"/>
     </w:p>
     <w:p>
-      <w:pPr>
-        <w:rPr>
-          <w:color w:val="00B050"/>
-        </w:rPr>
-      </w:pPr>
       <w:r>
         <w:rPr>
           <w:color w:val="00B050"/>
@@ -318,8 +319,6 @@
       <w:r>
         <w:t xml:space="preserve"> </w:t>
       </w:r>
-      <w:bookmarkStart w:id="0" w:name="_GoBack"/>
-      <w:bookmarkEnd w:id="0"/>
       <w:r>
         <w:tab/>
       </w:r>
@@ -336,46 +335,13 @@
         </w:numPr>
       </w:pPr>
       <w:r>
-        <w:t>(k=</w:t>
-      </w:r>
-      <w:r>
-        <w:t>2</w:t>
-      </w:r>
-      <w:r>
-        <w:t>) &lt;</w:t>
-      </w:r>
-      <w:r>
-        <w:t>if</w:t>
-      </w:r>
-      <w:r>
-        <w:t xml:space="preserve"> x&lt;5 </w:t>
-      </w:r>
-      <w:r>
-        <w:t>then</w:t>
+        <w:t>(k=2) &lt;if x&lt;5 then (x=:x+1;</w:t>
       </w:r>
       <w:r>
         <w:t xml:space="preserve"> </w:t>
       </w:r>
       <w:r>
-        <w:t>(</w:t>
-      </w:r>
-      <w:r>
-        <w:t>x=:x+1</w:t>
-      </w:r>
-      <w:r>
-        <w:t>;</w:t>
-      </w:r>
-      <w:r>
-        <w:t xml:space="preserve"> </w:t>
-      </w:r>
-      <w:r>
-        <w:t>While x&lt;5 do x=:</w:t>
-      </w:r>
-      <w:r>
-        <w:t>x+1) else skip</w:t>
-      </w:r>
-      <w:r>
-        <w:t xml:space="preserve">, </w:t>
+        <w:t xml:space="preserve">While x&lt;5 do x=:x+1) else skip, </w:t>
       </w:r>
       <w:r>
         <w:rPr>
@@ -608,7 +574,21 @@
           <w:rFonts w:hint="cs"/>
           <w:rtl/>
         </w:rPr>
-        <w:t xml:space="preserve"> לא ניתן לבצע הרצה נוספת מיכוון שאין סטייטמנט להריץ </w:t>
+        <w:t xml:space="preserve"> לא ניתן לבצע </w:t>
+      </w:r>
+      <w:r>
+        <w:rPr>
+          <w:rFonts w:hint="cs"/>
+          <w:rtl/>
+        </w:rPr>
+        <w:t>גזירה</w:t>
+      </w:r>
+      <w:r>
+        <w:rPr>
+          <w:rFonts w:hint="cs"/>
+          <w:rtl/>
+        </w:rPr>
+        <w:t xml:space="preserve"> נוספת מיכוון שאין סטייטמנט להריץ </w:t>
       </w:r>
     </w:p>
     <w:p>
@@ -670,7 +650,27 @@
           <w:rFonts w:hint="cs"/>
           <w:rtl/>
         </w:rPr>
-        <w:t xml:space="preserve"> הרצה של </w:t>
+        <w:t xml:space="preserve"> </w:t>
+      </w:r>
+      <w:r>
+        <w:rPr>
+          <w:rFonts w:hint="cs"/>
+          <w:rtl/>
+        </w:rPr>
+        <w:t xml:space="preserve">לא קיימת סדרת גזירה באורך </w:t>
+      </w:r>
+      <w:r>
+        <w:t>k</w:t>
+      </w:r>
+      <w:r>
+        <w:t>=3</w:t>
+      </w:r>
+      <w:r>
+        <w:rPr>
+          <w:rFonts w:hint="cs"/>
+          <w:rtl/>
+        </w:rPr>
+        <w:t xml:space="preserve"> של </w:t>
       </w:r>
       <w:r>
         <w:t>&lt;S1,s&gt;</w:t>
@@ -680,17 +680,7 @@
           <w:rFonts w:hint="cs"/>
           <w:rtl/>
         </w:rPr>
-        <w:t xml:space="preserve"> למשך </w:t>
-      </w:r>
-      <w:r>
-        <w:t>k=3</w:t>
-      </w:r>
-      <w:r>
-        <w:rPr>
-          <w:rFonts w:hint="cs"/>
-          <w:rtl/>
-        </w:rPr>
-        <w:t xml:space="preserve"> אינה חוקית,</w:t>
+        <w:t>,</w:t>
       </w:r>
       <w:r>
         <w:rPr>
@@ -710,72 +700,103 @@
       </w:r>
       <w:r>
         <w:rPr>
+          <w:rFonts w:hint="cs"/>
           <w:b/>
           <w:bCs/>
-        </w:rPr>
-        <w:t xml:space="preserve">&lt;S1,s&gt; </w:t>
-      </w:r>
-      <w:r>
-        <w:rPr>
-          <w:rFonts w:hint="cs"/>
+          <w:rtl/>
+        </w:rPr>
+        <w:t xml:space="preserve"> לא מתקיים</w:t>
+      </w:r>
+      <w:r>
+        <w:rPr>
           <w:b/>
           <w:bCs/>
-          <w:rtl/>
-        </w:rPr>
-        <w:t xml:space="preserve"> לא מגיע ל-</w:t>
-      </w:r>
+        </w:rPr>
+        <w:t xml:space="preserve">&lt;S1, s&gt; </w:t>
+      </w:r>
+      <m:oMath>
+        <m:box>
+          <m:boxPr>
+            <m:opEmu m:val="1"/>
+            <m:ctrlPr>
+              <w:rPr>
+                <w:rFonts w:ascii="Cambria Math" w:hAnsi="Cambria Math" w:cs="Cambria Math"/>
+                <w:b/>
+                <w:bCs/>
+              </w:rPr>
+            </m:ctrlPr>
+          </m:boxPr>
+          <m:e>
+            <m:groupChr>
+              <m:groupChrPr>
+                <m:chr m:val="⇒"/>
+                <m:vertJc m:val="bot"/>
+                <m:ctrlPr>
+                  <w:rPr>
+                    <w:rFonts w:ascii="Cambria Math" w:hAnsi="Cambria Math" w:cs="Cambria Math"/>
+                    <w:b/>
+                    <w:bCs/>
+                  </w:rPr>
+                </m:ctrlPr>
+              </m:groupChrPr>
+              <m:e>
+                <m:r>
+                  <m:rPr>
+                    <m:sty m:val="bi"/>
+                  </m:rPr>
+                  <w:rPr>
+                    <w:rFonts w:ascii="Cambria Math" w:hAnsi="Cambria Math" w:cs="Times New Roman"/>
+                  </w:rPr>
+                  <m:t>k</m:t>
+                </m:r>
+              </m:e>
+            </m:groupChr>
+          </m:e>
+        </m:box>
+      </m:oMath>
       <w:r>
         <w:rPr>
           <w:b/>
           <w:bCs/>
         </w:rPr>
-        <w:t>s’</w:t>
-      </w:r>
-      <w:r>
-        <w:rPr>
-          <w:rFonts w:hint="cs"/>
+        <w:t xml:space="preserve"> </w:t>
+      </w:r>
+      <w:proofErr w:type="gramStart"/>
+      <w:r>
+        <w:rPr>
           <w:b/>
           <w:bCs/>
         </w:rPr>
-        <w:t xml:space="preserve"> </w:t>
-      </w:r>
-      <w:r>
-        <w:rPr>
-          <w:rFonts w:hint="cs"/>
+        <w:t>s</w:t>
+      </w:r>
+      <w:proofErr w:type="gramEnd"/>
+      <w:r>
+        <w:rPr>
           <w:b/>
           <w:bCs/>
-          <w:rtl/>
-        </w:rPr>
-        <w:t xml:space="preserve"> אחרי </w:t>
+        </w:rPr>
+        <w:t>'</w:t>
       </w:r>
       <w:r>
         <w:rPr>
           <w:b/>
           <w:bCs/>
         </w:rPr>
-        <w:t>k=</w:t>
-      </w:r>
-      <w:r>
-        <w:rPr>
-          <w:b/>
-          <w:bCs/>
-        </w:rPr>
-        <w:t>3</w:t>
-      </w:r>
-      <w:r>
-        <w:rPr>
-          <w:rFonts w:hint="cs"/>
-          <w:b/>
-          <w:bCs/>
-          <w:rtl/>
-        </w:rPr>
-        <w:t xml:space="preserve"> צעדים</w:t>
-      </w:r>
-      <w:r>
-        <w:rPr>
-          <w:rFonts w:hint="cs"/>
-          <w:b/>
-          <w:bCs/>
+        <w:t xml:space="preserve"> </w:t>
+      </w:r>
+      <w:r>
+        <w:t xml:space="preserve"> </w:t>
+      </w:r>
+      <w:r>
+        <w:rPr>
+          <w:rFonts w:hint="cs"/>
+          <w:rtl/>
+        </w:rPr>
+        <w:t xml:space="preserve"> </w:t>
+      </w:r>
+      <w:r>
+        <w:rPr>
+          <w:rFonts w:hint="cs"/>
           <w:rtl/>
         </w:rPr>
         <w:t xml:space="preserve"> </w:t>
@@ -1468,7 +1489,6 @@
   <w:style w:type="character" w:default="1" w:styleId="DefaultParagraphFont">
     <w:name w:val="Default Paragraph Font"/>
     <w:uiPriority w:val="1"/>
-    <w:semiHidden/>
     <w:unhideWhenUsed/>
   </w:style>
   <w:style w:type="table" w:default="1" w:styleId="TableNormal">

</xml_diff>